<commit_message>
Fixing plasma all to plasma AngII
</commit_message>
<xml_diff>
--- a/35_Mr_Parks/Mr_Parks.docx
+++ b/35_Mr_Parks/Mr_Parks.docx
@@ -4501,7 +4501,14 @@
                 <w:rFonts w:ascii="Arial" w:hAnsi="Arial"/>
                 <w:sz w:val="24"/>
               </w:rPr>
-              <w:t>Plasma [AII]</w:t>
+              <w:t>Plasma [AngII</w:t>
+            </w:r>
+            <w:r>
+              <w:rPr>
+                <w:rFonts w:ascii="Arial" w:hAnsi="Arial"/>
+                <w:sz w:val="24"/>
+              </w:rPr>
+              <w:t>]</w:t>
             </w:r>
           </w:p>
         </w:tc>
@@ -5062,7 +5069,7 @@
           <v:shape id="_x0000_i1025" type="#_x0000_t75" style="width:242.25pt;height:111pt" o:ole="">
             <v:imagedata r:id="rId12" o:title=""/>
           </v:shape>
-          <o:OLEObject Type="Embed" ProgID="Unknown" ShapeID="_x0000_i1025" DrawAspect="Content" ObjectID="_1368532556" r:id="rId13">
+          <o:OLEObject Type="Embed" ProgID="Unknown" ShapeID="_x0000_i1025" DrawAspect="Content" ObjectID="_1368536119" r:id="rId13">
             <o:FieldCodes>\* MERGEFORMAT</o:FieldCodes>
           </o:OLEObject>
         </w:object>
@@ -9385,7 +9392,7 @@
           <v:shape id="_x0000_i1026" type="#_x0000_t75" style="width:245.25pt;height:201.75pt" o:ole="">
             <v:imagedata r:id="rId18" o:title=""/>
           </v:shape>
-          <o:OLEObject Type="Embed" ProgID="Unknown" ShapeID="_x0000_i1026" DrawAspect="Content" ObjectID="_1368532557" r:id="rId19">
+          <o:OLEObject Type="Embed" ProgID="Unknown" ShapeID="_x0000_i1026" DrawAspect="Content" ObjectID="_1368536120" r:id="rId19">
             <o:FieldCodes>\* MERGEFORMAT</o:FieldCodes>
           </o:OLEObject>
         </w:object>

</xml_diff>